<commit_message>
Change date --> replace in a good order
</commit_message>
<xml_diff>
--- a/Ressources/Documents/Documents/Reunion du 2604.docx
+++ b/Ressources/Documents/Documents/Reunion du 2604.docx
@@ -18,13 +18,8 @@
             <w:tcW w:w="4531" w:type="dxa"/>
           </w:tcPr>
           <w:p>
-            <w:proofErr w:type="spellStart"/>
-            <w:r>
-              <w:t>Rendering</w:t>
-            </w:r>
-            <w:proofErr w:type="spellEnd"/>
-            <w:r>
-              <w:t xml:space="preserve"> </w:t>
+            <w:r>
+              <w:t xml:space="preserve">Rendering </w:t>
             </w:r>
           </w:p>
         </w:tc>
@@ -53,51 +48,19 @@
               </w:numPr>
             </w:pPr>
             <w:r>
-              <w:t xml:space="preserve">Classe </w:t>
-            </w:r>
-            <w:proofErr w:type="spellStart"/>
-            <w:r>
-              <w:t>Map</w:t>
-            </w:r>
-            <w:proofErr w:type="spellEnd"/>
-            <w:r>
-              <w:t xml:space="preserve"> (affichage thème/</w:t>
-            </w:r>
-            <w:proofErr w:type="spellStart"/>
-            <w:r>
-              <w:t>level</w:t>
-            </w:r>
-            <w:proofErr w:type="spellEnd"/>
-            <w:r>
-              <w:t>)</w:t>
-            </w:r>
-          </w:p>
-          <w:p>
-            <w:pPr>
-              <w:pStyle w:val="Paragraphedeliste"/>
-              <w:numPr>
-                <w:ilvl w:val="0"/>
-                <w:numId w:val="1"/>
-              </w:numPr>
-            </w:pPr>
-            <w:r>
-              <w:t xml:space="preserve">Classe </w:t>
-            </w:r>
-            <w:proofErr w:type="spellStart"/>
-            <w:r>
-              <w:t>MapDesign</w:t>
-            </w:r>
-            <w:proofErr w:type="spellEnd"/>
-            <w:r>
-              <w:t xml:space="preserve"> (hérite de </w:t>
-            </w:r>
-            <w:proofErr w:type="spellStart"/>
-            <w:r>
-              <w:t>Map</w:t>
-            </w:r>
-            <w:proofErr w:type="spellEnd"/>
-            <w:r>
-              <w:t>)</w:t>
+              <w:t>Classe Map (affichage thème/level)</w:t>
+            </w:r>
+          </w:p>
+          <w:p>
+            <w:pPr>
+              <w:pStyle w:val="Paragraphedeliste"/>
+              <w:numPr>
+                <w:ilvl w:val="0"/>
+                <w:numId w:val="1"/>
+              </w:numPr>
+            </w:pPr>
+            <w:r>
+              <w:t>Classe MapDesign (hérite de Map)</w:t>
             </w:r>
           </w:p>
           <w:p>
@@ -144,81 +107,35 @@
                 <w:numId w:val="1"/>
               </w:numPr>
             </w:pPr>
-            <w:proofErr w:type="spellStart"/>
-            <w:r>
-              <w:t>Rules</w:t>
-            </w:r>
-            <w:proofErr w:type="spellEnd"/>
-            <w:r>
-              <w:t xml:space="preserve"> </w:t>
-            </w:r>
-            <w:proofErr w:type="spellStart"/>
-            <w:r>
-              <w:t>screen</w:t>
-            </w:r>
-            <w:proofErr w:type="spellEnd"/>
-          </w:p>
-          <w:p>
-            <w:pPr>
-              <w:pStyle w:val="Paragraphedeliste"/>
-              <w:numPr>
-                <w:ilvl w:val="0"/>
-                <w:numId w:val="1"/>
-              </w:numPr>
-            </w:pPr>
-            <w:proofErr w:type="spellStart"/>
-            <w:r>
-              <w:t>Intregrate</w:t>
-            </w:r>
-            <w:proofErr w:type="spellEnd"/>
-            <w:r>
-              <w:t xml:space="preserve"> </w:t>
-            </w:r>
-            <w:proofErr w:type="spellStart"/>
-            <w:r>
-              <w:t>sound</w:t>
-            </w:r>
-            <w:proofErr w:type="spellEnd"/>
-          </w:p>
-          <w:p>
-            <w:pPr>
-              <w:pStyle w:val="Paragraphedeliste"/>
-              <w:numPr>
-                <w:ilvl w:val="0"/>
-                <w:numId w:val="1"/>
-              </w:numPr>
-            </w:pPr>
-            <w:proofErr w:type="spellStart"/>
-            <w:r>
-              <w:t>Level</w:t>
-            </w:r>
-            <w:proofErr w:type="spellEnd"/>
-            <w:r>
-              <w:t xml:space="preserve"> </w:t>
-            </w:r>
-            <w:proofErr w:type="spellStart"/>
-            <w:r>
-              <w:t>Screen</w:t>
-            </w:r>
-            <w:proofErr w:type="spellEnd"/>
-            <w:r>
-              <w:t xml:space="preserve"> (</w:t>
-            </w:r>
-            <w:proofErr w:type="spellStart"/>
-            <w:r>
-              <w:t>current</w:t>
-            </w:r>
-            <w:proofErr w:type="spellEnd"/>
-            <w:r>
-              <w:t xml:space="preserve"> </w:t>
-            </w:r>
-            <w:proofErr w:type="spellStart"/>
-            <w:r>
-              <w:t>screen</w:t>
-            </w:r>
-            <w:proofErr w:type="spellEnd"/>
-            <w:r>
-              <w:t>)</w:t>
+            <w:r>
+              <w:t>Rules screen</w:t>
+            </w:r>
+          </w:p>
+          <w:p>
+            <w:pPr>
+              <w:pStyle w:val="Paragraphedeliste"/>
+              <w:numPr>
+                <w:ilvl w:val="0"/>
+                <w:numId w:val="1"/>
+              </w:numPr>
+            </w:pPr>
+            <w:r>
+              <w:t xml:space="preserve">Intregrate </w:t>
+            </w:r>
+            <w:r>
+              <w:t>Sound</w:t>
+            </w:r>
+          </w:p>
+          <w:p>
+            <w:pPr>
+              <w:pStyle w:val="Paragraphedeliste"/>
+              <w:numPr>
+                <w:ilvl w:val="0"/>
+                <w:numId w:val="1"/>
+              </w:numPr>
+            </w:pPr>
+            <w:r>
+              <w:t>Level Screen (current screen)</w:t>
             </w:r>
           </w:p>
         </w:tc>
@@ -235,13 +152,8 @@
               </w:numPr>
             </w:pPr>
             <w:r>
-              <w:t xml:space="preserve">Classe thème et </w:t>
-            </w:r>
-            <w:proofErr w:type="spellStart"/>
-            <w:r>
-              <w:t>level</w:t>
-            </w:r>
-            <w:proofErr w:type="spellEnd"/>
+              <w:t>Classe thème et level</w:t>
+            </w:r>
           </w:p>
           <w:p>
             <w:pPr>
@@ -254,28 +166,21 @@
             <w:r>
               <w:t xml:space="preserve">Game </w:t>
             </w:r>
-            <w:proofErr w:type="spellStart"/>
-            <w:r>
-              <w:t>loop</w:t>
-            </w:r>
-            <w:proofErr w:type="spellEnd"/>
-          </w:p>
-          <w:p>
-            <w:pPr>
-              <w:pStyle w:val="Paragraphedeliste"/>
-              <w:numPr>
-                <w:ilvl w:val="0"/>
-                <w:numId w:val="1"/>
-              </w:numPr>
-            </w:pPr>
-            <w:r>
-              <w:t xml:space="preserve">Classe </w:t>
-            </w:r>
-            <w:proofErr w:type="spellStart"/>
-            <w:r>
-              <w:t>Charactere</w:t>
-            </w:r>
-            <w:proofErr w:type="spellEnd"/>
+            <w:r>
+              <w:t>Loop</w:t>
+            </w:r>
+          </w:p>
+          <w:p>
+            <w:pPr>
+              <w:pStyle w:val="Paragraphedeliste"/>
+              <w:numPr>
+                <w:ilvl w:val="0"/>
+                <w:numId w:val="1"/>
+              </w:numPr>
+            </w:pPr>
+            <w:r>
+              <w:t>Classe Charactere</w:t>
+            </w:r>
           </w:p>
           <w:p>
             <w:pPr>
@@ -297,80 +202,58 @@
                 <w:numId w:val="1"/>
               </w:numPr>
             </w:pPr>
-            <w:proofErr w:type="spellStart"/>
-            <w:r>
-              <w:t>Elements</w:t>
-            </w:r>
-            <w:proofErr w:type="spellEnd"/>
-            <w:r>
-              <w:t xml:space="preserve"> de </w:t>
-            </w:r>
-            <w:proofErr w:type="spellStart"/>
-            <w:r>
-              <w:t>gameplay</w:t>
-            </w:r>
-            <w:proofErr w:type="spellEnd"/>
-          </w:p>
-          <w:p>
-            <w:pPr>
-              <w:pStyle w:val="Paragraphedeliste"/>
-              <w:numPr>
-                <w:ilvl w:val="0"/>
-                <w:numId w:val="1"/>
-              </w:numPr>
-            </w:pPr>
-            <w:proofErr w:type="spellStart"/>
+            <w:r>
+              <w:t>Eléments</w:t>
+            </w:r>
+            <w:r>
+              <w:t xml:space="preserve"> de gameplay</w:t>
+            </w:r>
+          </w:p>
+          <w:p>
+            <w:pPr>
+              <w:pStyle w:val="Paragraphedeliste"/>
+              <w:numPr>
+                <w:ilvl w:val="0"/>
+                <w:numId w:val="1"/>
+              </w:numPr>
+            </w:pPr>
             <w:r>
               <w:t>Current</w:t>
             </w:r>
-            <w:proofErr w:type="spellEnd"/>
-          </w:p>
-          <w:p>
-            <w:pPr>
-              <w:pStyle w:val="Paragraphedeliste"/>
-              <w:numPr>
-                <w:ilvl w:val="0"/>
-                <w:numId w:val="1"/>
-              </w:numPr>
-            </w:pPr>
-            <w:proofErr w:type="spellStart"/>
-            <w:r>
-              <w:t>Intéractions</w:t>
-            </w:r>
-            <w:proofErr w:type="spellEnd"/>
-          </w:p>
-          <w:p>
-            <w:pPr>
-              <w:pStyle w:val="Paragraphedeliste"/>
-              <w:numPr>
-                <w:ilvl w:val="0"/>
-                <w:numId w:val="1"/>
-              </w:numPr>
-            </w:pPr>
-            <w:r>
-              <w:t xml:space="preserve">Out of </w:t>
-            </w:r>
-            <w:proofErr w:type="spellStart"/>
-            <w:r>
-              <w:t>level</w:t>
-            </w:r>
-            <w:proofErr w:type="spellEnd"/>
+          </w:p>
+          <w:p>
+            <w:pPr>
+              <w:pStyle w:val="Paragraphedeliste"/>
+              <w:numPr>
+                <w:ilvl w:val="0"/>
+                <w:numId w:val="1"/>
+              </w:numPr>
+            </w:pPr>
+            <w:r>
+              <w:t>Interactions</w:t>
+            </w:r>
+          </w:p>
+          <w:p>
+            <w:pPr>
+              <w:pStyle w:val="Paragraphedeliste"/>
+              <w:numPr>
+                <w:ilvl w:val="0"/>
+                <w:numId w:val="1"/>
+              </w:numPr>
+            </w:pPr>
+            <w:r>
+              <w:t>Out of level</w:t>
+            </w:r>
           </w:p>
         </w:tc>
       </w:tr>
     </w:tbl>
+    <w:p>
+      <w:r>
+        <w:t>Vision globale</w:t>
+      </w:r>
+    </w:p>
     <w:p/>
-    <w:p>
-      <w:r>
-        <w:t>Vision globale</w:t>
-      </w:r>
-    </w:p>
-    <w:p/>
-    <w:p>
-      <w:r>
-        <w:t xml:space="preserve">Itération 1 </w:t>
-      </w:r>
-    </w:p>
     <w:tbl>
       <w:tblPr>
         <w:tblStyle w:val="Grilledutableau"/>
@@ -387,11 +270,9 @@
             <w:tcW w:w="4531" w:type="dxa"/>
           </w:tcPr>
           <w:p>
-            <w:proofErr w:type="spellStart"/>
             <w:r>
               <w:t>Rendering</w:t>
             </w:r>
-            <w:proofErr w:type="spellEnd"/>
           </w:p>
         </w:tc>
         <w:tc>
@@ -419,32 +300,19 @@
               </w:numPr>
             </w:pPr>
             <w:r>
-              <w:t xml:space="preserve">Classe </w:t>
-            </w:r>
-            <w:proofErr w:type="spellStart"/>
-            <w:r>
-              <w:t>Map</w:t>
-            </w:r>
-            <w:proofErr w:type="spellEnd"/>
-          </w:p>
-          <w:p>
-            <w:pPr>
-              <w:pStyle w:val="Paragraphedeliste"/>
-              <w:numPr>
-                <w:ilvl w:val="0"/>
-                <w:numId w:val="1"/>
-              </w:numPr>
-            </w:pPr>
-            <w:r>
-              <w:t xml:space="preserve">Classe </w:t>
-            </w:r>
-            <w:proofErr w:type="spellStart"/>
-            <w:r>
-              <w:t>MapDesign</w:t>
-            </w:r>
-            <w:proofErr w:type="spellEnd"/>
-            <w:r>
-              <w:t xml:space="preserve"> </w:t>
+              <w:t>Classe Map</w:t>
+            </w:r>
+          </w:p>
+          <w:p>
+            <w:pPr>
+              <w:pStyle w:val="Paragraphedeliste"/>
+              <w:numPr>
+                <w:ilvl w:val="0"/>
+                <w:numId w:val="1"/>
+              </w:numPr>
+            </w:pPr>
+            <w:r>
+              <w:t xml:space="preserve">Classe MapDesign </w:t>
             </w:r>
           </w:p>
           <w:p>
@@ -475,79 +343,66 @@
             <w:r>
               <w:t xml:space="preserve">Game </w:t>
             </w:r>
+            <w:r>
+              <w:t>Loop</w:t>
+            </w:r>
+          </w:p>
+          <w:p>
+            <w:pPr>
+              <w:pStyle w:val="Paragraphedeliste"/>
+              <w:numPr>
+                <w:ilvl w:val="0"/>
+                <w:numId w:val="1"/>
+              </w:numPr>
+            </w:pPr>
+            <w:r>
+              <w:t>Classe Character /</w:t>
+            </w:r>
+            <w:r>
+              <w:t>thème</w:t>
+            </w:r>
+          </w:p>
+          <w:p>
+            <w:pPr>
+              <w:pStyle w:val="Paragraphedeliste"/>
+              <w:numPr>
+                <w:ilvl w:val="0"/>
+                <w:numId w:val="1"/>
+              </w:numPr>
+            </w:pPr>
+            <w:r>
+              <w:t>Collision</w:t>
+            </w:r>
+          </w:p>
+          <w:p>
+            <w:pPr>
+              <w:pStyle w:val="Paragraphedeliste"/>
+              <w:numPr>
+                <w:ilvl w:val="0"/>
+                <w:numId w:val="1"/>
+              </w:numPr>
+            </w:pPr>
             <w:proofErr w:type="spellStart"/>
             <w:r>
-              <w:t>loop</w:t>
+              <w:t>Element</w:t>
             </w:r>
             <w:proofErr w:type="spellEnd"/>
-          </w:p>
-          <w:p>
-            <w:pPr>
-              <w:pStyle w:val="Paragraphedeliste"/>
-              <w:numPr>
-                <w:ilvl w:val="0"/>
-                <w:numId w:val="1"/>
-              </w:numPr>
-            </w:pPr>
-            <w:r>
-              <w:t xml:space="preserve">Classe </w:t>
-            </w:r>
-            <w:proofErr w:type="spellStart"/>
-            <w:r>
-              <w:t>Character</w:t>
-            </w:r>
-            <w:proofErr w:type="spellEnd"/>
-            <w:r>
-              <w:t xml:space="preserve"> /</w:t>
-            </w:r>
-            <w:proofErr w:type="spellStart"/>
-            <w:r>
-              <w:t>theme</w:t>
-            </w:r>
-            <w:proofErr w:type="spellEnd"/>
-          </w:p>
-          <w:p>
-            <w:pPr>
-              <w:pStyle w:val="Paragraphedeliste"/>
-              <w:numPr>
-                <w:ilvl w:val="0"/>
-                <w:numId w:val="1"/>
-              </w:numPr>
-            </w:pPr>
-            <w:r>
-              <w:t>Collision</w:t>
-            </w:r>
-          </w:p>
-          <w:p>
-            <w:pPr>
-              <w:pStyle w:val="Paragraphedeliste"/>
-              <w:numPr>
-                <w:ilvl w:val="0"/>
-                <w:numId w:val="1"/>
-              </w:numPr>
-            </w:pPr>
-            <w:proofErr w:type="spellStart"/>
-            <w:r>
-              <w:t>Element</w:t>
-            </w:r>
-            <w:proofErr w:type="spellEnd"/>
-            <w:r>
-              <w:t xml:space="preserve"> de </w:t>
-            </w:r>
-            <w:proofErr w:type="spellStart"/>
-            <w:r>
-              <w:t>gameplay</w:t>
-            </w:r>
-            <w:proofErr w:type="spellEnd"/>
+            <w:r>
+              <w:t xml:space="preserve"> de gameplay</w:t>
+            </w:r>
           </w:p>
         </w:tc>
       </w:tr>
     </w:tbl>
+    <w:p>
+      <w:r>
+        <w:t>Itération 1</w:t>
+      </w:r>
+    </w:p>
     <w:p/>
-    <w:p/>
-    <w:p>
-      <w:r>
-        <w:t>Définition des thèmes : 4 thèmes ayant 4 sous-parties chacune</w:t>
+    <w:p>
+      <w:r>
+        <w:t>Abolition de l’esclavage (1676 – 1863)</w:t>
       </w:r>
     </w:p>
     <w:p>
@@ -559,7 +414,19 @@
         </w:numPr>
       </w:pPr>
       <w:r>
-        <w:t xml:space="preserve">Révolution française </w:t>
+        <w:t xml:space="preserve">Danemark premier pays a </w:t>
+      </w:r>
+      <w:r>
+        <w:t>interdire</w:t>
+      </w:r>
+      <w:r>
+        <w:t xml:space="preserve"> esclavage </w:t>
+      </w:r>
+      <w:r>
+        <w:sym w:font="Wingdings" w:char="F0E0"/>
+      </w:r>
+      <w:r>
+        <w:t xml:space="preserve"> 1792</w:t>
       </w:r>
     </w:p>
     <w:p>
@@ -571,7 +438,7 @@
         </w:numPr>
       </w:pPr>
       <w:r>
-        <w:t>Seconde guerre mondiale</w:t>
+        <w:t>France interdit l’esclavage le 27 avril 1848</w:t>
       </w:r>
     </w:p>
     <w:p>
@@ -583,7 +450,7 @@
         </w:numPr>
       </w:pPr>
       <w:r>
-        <w:t>Guerre froide</w:t>
+        <w:t>USA étape 1 : Quakers 1979 premier traité contre l’esclavage</w:t>
       </w:r>
     </w:p>
     <w:p>
@@ -595,12 +462,9 @@
         </w:numPr>
       </w:pPr>
       <w:r>
-        <w:t>Abolition esclavages</w:t>
-      </w:r>
-    </w:p>
-    <w:p/>
-    <w:p/>
-    <w:p/>
+        <w:t>USA étape 2 : Abolition totale de l’esclavage en 1663 par Lincoln Abraham</w:t>
+      </w:r>
+    </w:p>
     <w:p>
       <w:r>
         <w:t>Révolution française (5 mai 1789 – 9 novembre 1799) </w:t>
@@ -686,104 +550,6 @@
     </w:p>
     <w:p>
       <w:r>
-        <w:t xml:space="preserve">Guerre froide (1947 – 1991) </w:t>
-      </w:r>
-      <w:r>
-        <w:sym w:font="Wingdings" w:char="F0E0"/>
-      </w:r>
-      <w:r>
-        <w:t xml:space="preserve"> résultat : Effondrement du bloc soviétique et dissolution de l’URSS</w:t>
-      </w:r>
-    </w:p>
-    <w:p>
-      <w:pPr>
-        <w:pStyle w:val="Paragraphedeliste"/>
-        <w:numPr>
-          <w:ilvl w:val="0"/>
-          <w:numId w:val="1"/>
-        </w:numPr>
-      </w:pPr>
-      <w:r>
-        <w:t xml:space="preserve">1946 </w:t>
-      </w:r>
-      <w:r>
-        <w:sym w:font="Wingdings" w:char="F0E0"/>
-      </w:r>
-      <w:r>
-        <w:t xml:space="preserve"> rideaux de fer</w:t>
-      </w:r>
-    </w:p>
-    <w:p>
-      <w:pPr>
-        <w:pStyle w:val="Paragraphedeliste"/>
-        <w:numPr>
-          <w:ilvl w:val="0"/>
-          <w:numId w:val="1"/>
-        </w:numPr>
-      </w:pPr>
-      <w:r>
-        <w:t xml:space="preserve">1948 </w:t>
-      </w:r>
-      <w:r>
-        <w:sym w:font="Wingdings" w:char="F0E0"/>
-      </w:r>
-      <w:r>
-        <w:t xml:space="preserve"> crise de </w:t>
-      </w:r>
-      <w:proofErr w:type="spellStart"/>
-      <w:r>
-        <w:t>berlin</w:t>
-      </w:r>
-      <w:proofErr w:type="spellEnd"/>
-    </w:p>
-    <w:p>
-      <w:pPr>
-        <w:pStyle w:val="Paragraphedeliste"/>
-        <w:numPr>
-          <w:ilvl w:val="0"/>
-          <w:numId w:val="1"/>
-        </w:numPr>
-      </w:pPr>
-      <w:r>
-        <w:t xml:space="preserve">1962 </w:t>
-      </w:r>
-      <w:r>
-        <w:sym w:font="Wingdings" w:char="F0E0"/>
-      </w:r>
-      <w:r>
-        <w:t xml:space="preserve"> crise de cuba</w:t>
-      </w:r>
-    </w:p>
-    <w:p>
-      <w:pPr>
-        <w:pStyle w:val="Paragraphedeliste"/>
-        <w:numPr>
-          <w:ilvl w:val="0"/>
-          <w:numId w:val="1"/>
-        </w:numPr>
-      </w:pPr>
-      <w:r>
-        <w:t>19</w:t>
-      </w:r>
-      <w:r>
-        <w:t>91</w:t>
-      </w:r>
-      <w:r>
-        <w:t xml:space="preserve"> </w:t>
-      </w:r>
-      <w:r>
-        <w:sym w:font="Wingdings" w:char="F0E0"/>
-      </w:r>
-      <w:r>
-        <w:t xml:space="preserve"> </w:t>
-      </w:r>
-      <w:r>
-        <w:t>chute du communisme</w:t>
-      </w:r>
-    </w:p>
-    <w:p>
-      <w:r>
-        <w:lastRenderedPageBreak/>
         <w:t>Seconde guerre mondiale (1</w:t>
       </w:r>
       <w:r>
@@ -801,14 +567,118 @@
       <w:r>
         <w:t xml:space="preserve"> Victoire des Alliés, chute du troisième </w:t>
       </w:r>
+      <w:r>
+        <w:t>Reich</w:t>
+      </w:r>
+      <w:r>
+        <w:t>, début de la décolonisation, Bipolarisation menant vers le début de la Guerre Froide</w:t>
+      </w:r>
+    </w:p>
+    <w:p>
+      <w:pPr>
+        <w:pStyle w:val="Paragraphedeliste"/>
+        <w:numPr>
+          <w:ilvl w:val="0"/>
+          <w:numId w:val="1"/>
+        </w:numPr>
+      </w:pPr>
+      <w:r>
+        <w:t>Invasion de la Pologne/Début de la Deuxième Guerre Mondiale (septembre 1939)</w:t>
+      </w:r>
+    </w:p>
+    <w:p>
+      <w:pPr>
+        <w:pStyle w:val="Paragraphedeliste"/>
+        <w:numPr>
+          <w:ilvl w:val="0"/>
+          <w:numId w:val="1"/>
+        </w:numPr>
+      </w:pPr>
+      <w:r>
+        <w:t xml:space="preserve">Attaque de Pearl Harbor </w:t>
+      </w:r>
+      <w:r>
+        <w:sym w:font="Wingdings" w:char="F0E0"/>
+      </w:r>
+      <w:r>
+        <w:t xml:space="preserve"> 7 décembre 1941</w:t>
+      </w:r>
+    </w:p>
+    <w:p>
+      <w:pPr>
+        <w:pStyle w:val="Paragraphedeliste"/>
+        <w:numPr>
+          <w:ilvl w:val="0"/>
+          <w:numId w:val="1"/>
+        </w:numPr>
+      </w:pPr>
+      <w:r>
+        <w:t>Débarquement Jour-J</w:t>
+      </w:r>
+    </w:p>
+    <w:p>
+      <w:pPr>
+        <w:pStyle w:val="Paragraphedeliste"/>
+        <w:numPr>
+          <w:ilvl w:val="1"/>
+          <w:numId w:val="1"/>
+        </w:numPr>
+      </w:pPr>
+      <w:r>
+        <w:t>Utah</w:t>
+      </w:r>
+    </w:p>
+    <w:p>
+      <w:pPr>
+        <w:pStyle w:val="Paragraphedeliste"/>
+        <w:numPr>
+          <w:ilvl w:val="1"/>
+          <w:numId w:val="1"/>
+        </w:numPr>
+      </w:pPr>
       <w:proofErr w:type="spellStart"/>
       <w:r>
-        <w:t>reich</w:t>
+        <w:t>Sword</w:t>
       </w:r>
       <w:proofErr w:type="spellEnd"/>
-      <w:r>
-        <w:t>, début de la décolonisation, Bipolarisation menant vers le début de la Guerre Froide</w:t>
-      </w:r>
+    </w:p>
+    <w:p>
+      <w:pPr>
+        <w:pStyle w:val="Paragraphedeliste"/>
+        <w:numPr>
+          <w:ilvl w:val="1"/>
+          <w:numId w:val="1"/>
+        </w:numPr>
+      </w:pPr>
+      <w:r>
+        <w:t>Omaha</w:t>
+      </w:r>
+    </w:p>
+    <w:p>
+      <w:pPr>
+        <w:pStyle w:val="Paragraphedeliste"/>
+        <w:numPr>
+          <w:ilvl w:val="1"/>
+          <w:numId w:val="1"/>
+        </w:numPr>
+      </w:pPr>
+      <w:r>
+        <w:t>Gold</w:t>
+      </w:r>
+    </w:p>
+    <w:p>
+      <w:pPr>
+        <w:pStyle w:val="Paragraphedeliste"/>
+        <w:numPr>
+          <w:ilvl w:val="1"/>
+          <w:numId w:val="1"/>
+        </w:numPr>
+      </w:pPr>
+      <w:proofErr w:type="spellStart"/>
+      <w:r>
+        <w:t>Juno</w:t>
+      </w:r>
+      <w:proofErr w:type="spellEnd"/>
     </w:p>
     <w:p>
       <w:pPr>
@@ -819,186 +689,119 @@
         </w:numPr>
       </w:pPr>
       <w:r>
-        <w:t>Invasion de la Pologne/Début de la Deuxième Guerre Mondiale (septembre 1939)</w:t>
-      </w:r>
-    </w:p>
-    <w:p>
-      <w:pPr>
-        <w:pStyle w:val="Paragraphedeliste"/>
-        <w:numPr>
-          <w:ilvl w:val="0"/>
-          <w:numId w:val="1"/>
-        </w:numPr>
-      </w:pPr>
-      <w:r>
-        <w:t xml:space="preserve">Attaque de Pearl Harbor </w:t>
-      </w:r>
-      <w:r>
-        <w:sym w:font="Wingdings" w:char="F0E0"/>
-      </w:r>
-      <w:r>
-        <w:t xml:space="preserve"> 7 décembre 1941</w:t>
-      </w:r>
-    </w:p>
-    <w:p>
-      <w:pPr>
-        <w:pStyle w:val="Paragraphedeliste"/>
-        <w:numPr>
-          <w:ilvl w:val="0"/>
-          <w:numId w:val="1"/>
-        </w:numPr>
-      </w:pPr>
-      <w:r>
-        <w:t>Débarquement Jour-J</w:t>
-      </w:r>
-    </w:p>
-    <w:p>
-      <w:pPr>
-        <w:pStyle w:val="Paragraphedeliste"/>
-        <w:numPr>
-          <w:ilvl w:val="1"/>
-          <w:numId w:val="1"/>
-        </w:numPr>
-      </w:pPr>
-      <w:r>
-        <w:t>Utah</w:t>
-      </w:r>
-    </w:p>
-    <w:p>
-      <w:pPr>
-        <w:pStyle w:val="Paragraphedeliste"/>
-        <w:numPr>
-          <w:ilvl w:val="1"/>
-          <w:numId w:val="1"/>
-        </w:numPr>
-      </w:pPr>
-      <w:proofErr w:type="spellStart"/>
-      <w:r>
-        <w:t>Sword</w:t>
-      </w:r>
-      <w:proofErr w:type="spellEnd"/>
-    </w:p>
-    <w:p>
-      <w:pPr>
-        <w:pStyle w:val="Paragraphedeliste"/>
-        <w:numPr>
-          <w:ilvl w:val="1"/>
-          <w:numId w:val="1"/>
-        </w:numPr>
-      </w:pPr>
-      <w:r>
-        <w:t>Omaha</w:t>
-      </w:r>
-    </w:p>
-    <w:p>
-      <w:pPr>
-        <w:pStyle w:val="Paragraphedeliste"/>
-        <w:numPr>
-          <w:ilvl w:val="1"/>
-          <w:numId w:val="1"/>
-        </w:numPr>
-      </w:pPr>
-      <w:r>
-        <w:t>Gold</w:t>
-      </w:r>
-    </w:p>
-    <w:p>
-      <w:pPr>
-        <w:pStyle w:val="Paragraphedeliste"/>
-        <w:numPr>
-          <w:ilvl w:val="1"/>
-          <w:numId w:val="1"/>
-        </w:numPr>
-      </w:pPr>
-      <w:proofErr w:type="spellStart"/>
-      <w:r>
-        <w:t>Juno</w:t>
-      </w:r>
-      <w:proofErr w:type="spellEnd"/>
-    </w:p>
-    <w:p>
-      <w:pPr>
-        <w:pStyle w:val="Paragraphedeliste"/>
-        <w:numPr>
-          <w:ilvl w:val="0"/>
-          <w:numId w:val="1"/>
-        </w:numPr>
-      </w:pPr>
-      <w:r>
         <w:t>Capitulation allemande (8 mai 1945)</w:t>
       </w:r>
     </w:p>
-    <w:p>
-      <w:r>
-        <w:t>Abolition de l’esclavage (1676 – 1863)</w:t>
-      </w:r>
-    </w:p>
-    <w:p>
-      <w:pPr>
-        <w:pStyle w:val="Paragraphedeliste"/>
-        <w:numPr>
-          <w:ilvl w:val="0"/>
-          <w:numId w:val="1"/>
-        </w:numPr>
-      </w:pPr>
-      <w:r>
-        <w:t xml:space="preserve">Danemark premier pays a </w:t>
-      </w:r>
-      <w:proofErr w:type="spellStart"/>
-      <w:r>
-        <w:t>interdir</w:t>
-      </w:r>
-      <w:proofErr w:type="spellEnd"/>
-      <w:r>
-        <w:t xml:space="preserve"> esclavage </w:t>
-      </w:r>
-      <w:r>
-        <w:sym w:font="Wingdings" w:char="F0E0"/>
-      </w:r>
-      <w:r>
-        <w:t xml:space="preserve"> 1792</w:t>
-      </w:r>
-    </w:p>
-    <w:p>
-      <w:pPr>
-        <w:pStyle w:val="Paragraphedeliste"/>
-        <w:numPr>
-          <w:ilvl w:val="0"/>
-          <w:numId w:val="1"/>
-        </w:numPr>
-      </w:pPr>
-      <w:r>
-        <w:t>France interdit l’esclavage le 27 avril 1848</w:t>
-      </w:r>
-    </w:p>
-    <w:p>
-      <w:pPr>
-        <w:pStyle w:val="Paragraphedeliste"/>
-        <w:numPr>
-          <w:ilvl w:val="0"/>
-          <w:numId w:val="1"/>
-        </w:numPr>
-      </w:pPr>
-      <w:r>
-        <w:t>USA étape 1 : Quakers 1979 premier traité contre l’esclavage</w:t>
-      </w:r>
-    </w:p>
-    <w:p>
-      <w:pPr>
-        <w:pStyle w:val="Paragraphedeliste"/>
-        <w:numPr>
-          <w:ilvl w:val="0"/>
-          <w:numId w:val="1"/>
-        </w:numPr>
-      </w:pPr>
-      <w:r>
-        <w:t>USA étape 2 : Abolition totale de l’esclavage en 1663 par Lincoln Abraham</w:t>
-      </w:r>
-    </w:p>
+    <w:p/>
+    <w:p/>
     <w:p>
       <w:bookmarkStart w:id="0" w:name="_GoBack"/>
       <w:bookmarkEnd w:id="0"/>
-    </w:p>
+      <w:r>
+        <w:lastRenderedPageBreak/>
+        <w:t xml:space="preserve">Guerre froide (1947 – 1991) </w:t>
+      </w:r>
+      <w:r>
+        <w:sym w:font="Wingdings" w:char="F0E0"/>
+      </w:r>
+      <w:r>
+        <w:t xml:space="preserve"> résultat : Effondrement du bloc soviétique et dissolution de l’URSS</w:t>
+      </w:r>
+    </w:p>
+    <w:p>
+      <w:pPr>
+        <w:pStyle w:val="Paragraphedeliste"/>
+        <w:numPr>
+          <w:ilvl w:val="0"/>
+          <w:numId w:val="1"/>
+        </w:numPr>
+      </w:pPr>
+      <w:r>
+        <w:t xml:space="preserve">1946 </w:t>
+      </w:r>
+      <w:r>
+        <w:sym w:font="Wingdings" w:char="F0E0"/>
+      </w:r>
+      <w:r>
+        <w:t xml:space="preserve"> R</w:t>
+      </w:r>
+      <w:r>
+        <w:t>ideaux de fer</w:t>
+      </w:r>
+    </w:p>
+    <w:p>
+      <w:pPr>
+        <w:pStyle w:val="Paragraphedeliste"/>
+        <w:numPr>
+          <w:ilvl w:val="0"/>
+          <w:numId w:val="1"/>
+        </w:numPr>
+      </w:pPr>
+      <w:r>
+        <w:t xml:space="preserve">1948 </w:t>
+      </w:r>
+      <w:r>
+        <w:sym w:font="Wingdings" w:char="F0E0"/>
+      </w:r>
+      <w:r>
+        <w:t xml:space="preserve"> C</w:t>
+      </w:r>
+      <w:r>
+        <w:t xml:space="preserve">rise de </w:t>
+      </w:r>
+      <w:r>
+        <w:t>Berlin</w:t>
+      </w:r>
+    </w:p>
+    <w:p>
+      <w:pPr>
+        <w:pStyle w:val="Paragraphedeliste"/>
+        <w:numPr>
+          <w:ilvl w:val="0"/>
+          <w:numId w:val="1"/>
+        </w:numPr>
+      </w:pPr>
+      <w:r>
+        <w:t xml:space="preserve">1962 </w:t>
+      </w:r>
+      <w:r>
+        <w:sym w:font="Wingdings" w:char="F0E0"/>
+      </w:r>
+      <w:r>
+        <w:t xml:space="preserve"> C</w:t>
+      </w:r>
+      <w:r>
+        <w:t>rise de C</w:t>
+      </w:r>
+      <w:r>
+        <w:t>uba</w:t>
+      </w:r>
+    </w:p>
+    <w:p>
+      <w:pPr>
+        <w:pStyle w:val="Paragraphedeliste"/>
+        <w:numPr>
+          <w:ilvl w:val="0"/>
+          <w:numId w:val="1"/>
+        </w:numPr>
+      </w:pPr>
+      <w:r>
+        <w:t xml:space="preserve">1991 </w:t>
+      </w:r>
+      <w:r>
+        <w:sym w:font="Wingdings" w:char="F0E0"/>
+      </w:r>
+      <w:r>
+        <w:t xml:space="preserve"> </w:t>
+      </w:r>
+      <w:r>
+        <w:t>C</w:t>
+      </w:r>
+      <w:r>
+        <w:t>hute du communisme</w:t>
+      </w:r>
+    </w:p>
+    <w:p/>
     <w:sectPr>
       <w:pgSz w:w="11906" w:h="16838"/>
       <w:pgMar w:top="1417" w:right="1417" w:bottom="1417" w:left="1417" w:header="708" w:footer="708" w:gutter="0"/>

</xml_diff>